<commit_message>
Checked PWM signal with Digilent
</commit_message>
<xml_diff>
--- a/RasPi - Python/Lab RPi3 - Fan Control/Report.docx
+++ b/RasPi - Python/Lab RPi3 - Fan Control/Report.docx
@@ -2659,6 +2659,48 @@
     <w:p>
       <w:pPr>
         <w:numPr>
+          <w:ilvl w:val="3"/>
+          <w:numId w:val="40"/>
+        </w:numPr>
+        <w:spacing w:line="256" w:lineRule="auto"/>
+        <w:contextualSpacing/>
+        <w:rPr>
+          <w:rFonts w:ascii="Calibri" w:eastAsia="Calibri" w:hAnsi="Calibri" w:cs="Times New Roman"/>
+          <w:color w:val="70AD47" w:themeColor="accent6"/>
+        </w:rPr>
+      </w:pPr>
+      <w:r>
+        <w:rPr>
+          <w:rFonts w:ascii="Calibri" w:eastAsia="Calibri" w:hAnsi="Calibri" w:cs="Times New Roman"/>
+          <w:color w:val="70AD47" w:themeColor="accent6"/>
+        </w:rPr>
+        <w:t>The values are swapped (i.e 100% duty cycle means 0% fan)</w:t>
+      </w:r>
+    </w:p>
+    <w:p>
+      <w:pPr>
+        <w:numPr>
+          <w:ilvl w:val="3"/>
+          <w:numId w:val="40"/>
+        </w:numPr>
+        <w:spacing w:line="256" w:lineRule="auto"/>
+        <w:contextualSpacing/>
+        <w:rPr>
+          <w:rFonts w:ascii="Calibri" w:eastAsia="Calibri" w:hAnsi="Calibri" w:cs="Times New Roman"/>
+          <w:color w:val="70AD47" w:themeColor="accent6"/>
+        </w:rPr>
+      </w:pPr>
+      <w:r>
+        <w:rPr>
+          <w:rFonts w:ascii="Calibri" w:eastAsia="Calibri" w:hAnsi="Calibri" w:cs="Times New Roman"/>
+          <w:color w:val="70AD47" w:themeColor="accent6"/>
+        </w:rPr>
+        <w:t>When the optoisolator is “powered”, it bridges the fan to ground, which turns it off. When is it not “powered”, the fan is floating, which means it’s on full blast. Thus the inverted behavior.</w:t>
+      </w:r>
+    </w:p>
+    <w:p>
+      <w:pPr>
+        <w:numPr>
           <w:ilvl w:val="0"/>
           <w:numId w:val="40"/>
         </w:numPr>
@@ -2711,6 +2753,64 @@
           <w:rFonts w:ascii="Calibri" w:eastAsia="Calibri" w:hAnsi="Calibri" w:cs="Times New Roman"/>
         </w:rPr>
         <w:t>Insert the screenshot below.</w:t>
+      </w:r>
+    </w:p>
+    <w:p>
+      <w:pPr>
+        <w:spacing w:line="256" w:lineRule="auto"/>
+        <w:contextualSpacing/>
+        <w:rPr>
+          <w:rFonts w:ascii="Calibri" w:eastAsia="Calibri" w:hAnsi="Calibri" w:cs="Times New Roman"/>
+        </w:rPr>
+      </w:pPr>
+    </w:p>
+    <w:p>
+      <w:pPr>
+        <w:spacing w:line="256" w:lineRule="auto"/>
+        <w:contextualSpacing/>
+        <w:rPr>
+          <w:rFonts w:ascii="Calibri" w:eastAsia="Calibri" w:hAnsi="Calibri" w:cs="Times New Roman"/>
+        </w:rPr>
+      </w:pPr>
+      <w:r>
+        <w:rPr>
+          <w:rFonts w:ascii="Calibri" w:eastAsia="Calibri" w:hAnsi="Calibri" w:cs="Times New Roman"/>
+        </w:rPr>
+        <w:drawing>
+          <wp:inline distT="0" distB="0" distL="0" distR="0" wp14:anchorId="7DCDA16C" wp14:editId="2148BF1B">
+            <wp:extent cx="5943600" cy="2127885"/>
+            <wp:effectExtent l="0" t="0" r="0" b="5715"/>
+            <wp:docPr id="1360309745" name="Picture 1" descr="A screenshot of a barcode&#10;&#10;Description automatically generated"/>
+            <wp:cNvGraphicFramePr>
+              <a:graphicFrameLocks xmlns:a="http://schemas.openxmlformats.org/drawingml/2006/main" noChangeAspect="1"/>
+            </wp:cNvGraphicFramePr>
+            <a:graphic xmlns:a="http://schemas.openxmlformats.org/drawingml/2006/main">
+              <a:graphicData uri="http://schemas.openxmlformats.org/drawingml/2006/picture">
+                <pic:pic xmlns:pic="http://schemas.openxmlformats.org/drawingml/2006/picture">
+                  <pic:nvPicPr>
+                    <pic:cNvPr id="1360309745" name="Picture 1" descr="A screenshot of a barcode&#10;&#10;Description automatically generated"/>
+                    <pic:cNvPicPr/>
+                  </pic:nvPicPr>
+                  <pic:blipFill>
+                    <a:blip r:embed="rId12"/>
+                    <a:stretch>
+                      <a:fillRect/>
+                    </a:stretch>
+                  </pic:blipFill>
+                  <pic:spPr>
+                    <a:xfrm>
+                      <a:off x="0" y="0"/>
+                      <a:ext cx="5943600" cy="2127885"/>
+                    </a:xfrm>
+                    <a:prstGeom prst="rect">
+                      <a:avLst/>
+                    </a:prstGeom>
+                  </pic:spPr>
+                </pic:pic>
+              </a:graphicData>
+            </a:graphic>
+          </wp:inline>
+        </w:drawing>
       </w:r>
     </w:p>
     <w:p>
@@ -2863,6 +2963,7 @@
         <w:rPr>
           <w:rFonts w:ascii="Calibri" w:eastAsia="Calibri" w:hAnsi="Calibri" w:cs="Times New Roman"/>
         </w:rPr>
+        <w:lastRenderedPageBreak/>
         <w:t>Capture a screenshot of the Digilent where you measure the RPM value.  Insert the screenshot below, and also show the calculation that you used to determine the RPM value.</w:t>
       </w:r>
     </w:p>
@@ -3038,7 +3139,6 @@
         <w:rPr>
           <w:rFonts w:ascii="Calibri" w:eastAsia="Calibri" w:hAnsi="Calibri" w:cs="Times New Roman"/>
         </w:rPr>
-        <w:lastRenderedPageBreak/>
         <w:t>Draw and insert the schematic for this circuit.  This schematic should include the control pin circuitry connected to the input side of the optoisolator as well as the output side of the optoisolator that is connected to the RPi.</w:t>
       </w:r>
     </w:p>
@@ -3282,6 +3382,7 @@
         <w:rPr>
           <w:rFonts w:ascii="Calibri" w:eastAsia="Calibri" w:hAnsi="Calibri" w:cs="Times New Roman"/>
         </w:rPr>
+        <w:lastRenderedPageBreak/>
         <w:t>Allows the user to input a desired fan speed between 0.0 and 100.0.  If the user inputs 0.0, the fan should be off (or close).  If the user inputs 100.0, it should run at full speed.</w:t>
       </w:r>
     </w:p>

</xml_diff>